<commit_message>
Added examples for API 20.6, 20.7
</commit_message>
<xml_diff>
--- a/ApiExamples/Data/Document.docx
+++ b/ApiExamples/Data/Document.docx
@@ -8,8 +8,6 @@
           <w:lang w:val="en-US"/>
         </w:rPr>
       </w:pPr>
-      <w:bookmarkStart w:id="0" w:name="_GoBack"/>
-      <w:bookmarkEnd w:id="0"/>
       <w:r>
         <w:rPr>
           <w:lang w:val="en-US"/>
@@ -18,6 +16,12 @@
       </w:r>
     </w:p>
     <w:sectPr>
+      <w:headerReference w:type="even" r:id="rId6"/>
+      <w:headerReference w:type="default" r:id="rId7"/>
+      <w:footerReference w:type="even" r:id="rId8"/>
+      <w:footerReference w:type="default" r:id="rId9"/>
+      <w:headerReference w:type="first" r:id="rId10"/>
+      <w:footerReference w:type="first" r:id="rId11"/>
       <w:pgSz w:w="11906" w:h="16838"/>
       <w:pgMar w:top="1134" w:right="850" w:bottom="1134" w:left="1701" w:header="720" w:footer="720" w:gutter="0"/>
       <w:cols w:space="720"/>
@@ -25,6 +29,136 @@
     </w:sectPr>
   </w:body>
 </w:document>
+</file>
+
+<file path=word/endnotes.xml><?xml version="1.0" encoding="utf-8"?>
+<w:endnotes xmlns:wpc="http://schemas.microsoft.com/office/word/2010/wordprocessingCanvas" xmlns:cx="http://schemas.microsoft.com/office/drawing/2014/chartex" xmlns:cx1="http://schemas.microsoft.com/office/drawing/2015/9/8/chartex" xmlns:mc="http://schemas.openxmlformats.org/markup-compatibility/2006" xmlns:o="urn:schemas-microsoft-com:office:office" xmlns:r="http://schemas.openxmlformats.org/officeDocument/2006/relationships" xmlns:m="http://schemas.openxmlformats.org/officeDocument/2006/math" xmlns:v="urn:schemas-microsoft-com:vml" xmlns:wp14="http://schemas.microsoft.com/office/word/2010/wordprocessingDrawing" xmlns:wp="http://schemas.openxmlformats.org/drawingml/2006/wordprocessingDrawing" xmlns:w10="urn:schemas-microsoft-com:office:word" xmlns:w="http://schemas.openxmlformats.org/wordprocessingml/2006/main" xmlns:w14="http://schemas.microsoft.com/office/word/2010/wordml" xmlns:w15="http://schemas.microsoft.com/office/word/2012/wordml" xmlns:w16se="http://schemas.microsoft.com/office/word/2015/wordml/symex" xmlns:wpg="http://schemas.microsoft.com/office/word/2010/wordprocessingGroup" xmlns:wpi="http://schemas.microsoft.com/office/word/2010/wordprocessingInk" xmlns:wne="http://schemas.microsoft.com/office/word/2006/wordml" xmlns:wps="http://schemas.microsoft.com/office/word/2010/wordprocessingShape" mc:Ignorable="w14 w15 w16se wp14">
+  <w:endnote w:type="separator" w:id="-1">
+    <w:p>
+      <w:pPr>
+        <w:spacing w:after="0" w:line="240" w:lineRule="auto"/>
+      </w:pPr>
+      <w:r>
+        <w:separator/>
+      </w:r>
+    </w:p>
+  </w:endnote>
+  <w:endnote w:type="continuationSeparator" w:id="0">
+    <w:p>
+      <w:pPr>
+        <w:spacing w:after="0" w:line="240" w:lineRule="auto"/>
+      </w:pPr>
+      <w:r>
+        <w:continuationSeparator/>
+      </w:r>
+    </w:p>
+  </w:endnote>
+</w:endnotes>
+</file>
+
+<file path=word/footer1.xml><?xml version="1.0" encoding="utf-8"?>
+<w:ftr xmlns:wpc="http://schemas.microsoft.com/office/word/2010/wordprocessingCanvas" xmlns:cx="http://schemas.microsoft.com/office/drawing/2014/chartex" xmlns:cx1="http://schemas.microsoft.com/office/drawing/2015/9/8/chartex" xmlns:mc="http://schemas.openxmlformats.org/markup-compatibility/2006" xmlns:o="urn:schemas-microsoft-com:office:office" xmlns:r="http://schemas.openxmlformats.org/officeDocument/2006/relationships" xmlns:m="http://schemas.openxmlformats.org/officeDocument/2006/math" xmlns:v="urn:schemas-microsoft-com:vml" xmlns:wp14="http://schemas.microsoft.com/office/word/2010/wordprocessingDrawing" xmlns:wp="http://schemas.openxmlformats.org/drawingml/2006/wordprocessingDrawing" xmlns:w10="urn:schemas-microsoft-com:office:word" xmlns:w="http://schemas.openxmlformats.org/wordprocessingml/2006/main" xmlns:w14="http://schemas.microsoft.com/office/word/2010/wordml" xmlns:w15="http://schemas.microsoft.com/office/word/2012/wordml" xmlns:w16se="http://schemas.microsoft.com/office/word/2015/wordml/symex" xmlns:wpg="http://schemas.microsoft.com/office/word/2010/wordprocessingGroup" xmlns:wpi="http://schemas.microsoft.com/office/word/2010/wordprocessingInk" xmlns:wne="http://schemas.microsoft.com/office/word/2006/wordml" xmlns:wps="http://schemas.microsoft.com/office/word/2010/wordprocessingShape" mc:Ignorable="w14 w15 w16se wp14">
+  <w:p>
+    <w:pPr>
+      <w:pStyle w:val="Footer"/>
+    </w:pPr>
+  </w:p>
+</w:ftr>
+</file>
+
+<file path=word/footer2.xml><?xml version="1.0" encoding="utf-8"?>
+<w:ftr xmlns:wpc="http://schemas.microsoft.com/office/word/2010/wordprocessingCanvas" xmlns:cx="http://schemas.microsoft.com/office/drawing/2014/chartex" xmlns:cx1="http://schemas.microsoft.com/office/drawing/2015/9/8/chartex" xmlns:mc="http://schemas.openxmlformats.org/markup-compatibility/2006" xmlns:o="urn:schemas-microsoft-com:office:office" xmlns:r="http://schemas.openxmlformats.org/officeDocument/2006/relationships" xmlns:m="http://schemas.openxmlformats.org/officeDocument/2006/math" xmlns:v="urn:schemas-microsoft-com:vml" xmlns:wp14="http://schemas.microsoft.com/office/word/2010/wordprocessingDrawing" xmlns:wp="http://schemas.openxmlformats.org/drawingml/2006/wordprocessingDrawing" xmlns:w10="urn:schemas-microsoft-com:office:word" xmlns:w="http://schemas.openxmlformats.org/wordprocessingml/2006/main" xmlns:w14="http://schemas.microsoft.com/office/word/2010/wordml" xmlns:w15="http://schemas.microsoft.com/office/word/2012/wordml" xmlns:w16se="http://schemas.microsoft.com/office/word/2015/wordml/symex" xmlns:wpg="http://schemas.microsoft.com/office/word/2010/wordprocessingGroup" xmlns:wpi="http://schemas.microsoft.com/office/word/2010/wordprocessingInk" xmlns:wne="http://schemas.microsoft.com/office/word/2006/wordml" xmlns:wps="http://schemas.microsoft.com/office/word/2010/wordprocessingShape" mc:Ignorable="w14 w15 w16se wp14">
+  <w:p>
+    <w:pPr>
+      <w:pStyle w:val="Footer"/>
+      <w:rPr>
+        <w:lang w:val="en-US"/>
+      </w:rPr>
+    </w:pPr>
+    <w:r>
+      <w:rPr>
+        <w:lang w:val="en-US"/>
+      </w:rPr>
+      <w:t>Hello Word!</w:t>
+    </w:r>
+  </w:p>
+</w:ftr>
+</file>
+
+<file path=word/footer3.xml><?xml version="1.0" encoding="utf-8"?>
+<w:ftr xmlns:wpc="http://schemas.microsoft.com/office/word/2010/wordprocessingCanvas" xmlns:cx="http://schemas.microsoft.com/office/drawing/2014/chartex" xmlns:cx1="http://schemas.microsoft.com/office/drawing/2015/9/8/chartex" xmlns:mc="http://schemas.openxmlformats.org/markup-compatibility/2006" xmlns:o="urn:schemas-microsoft-com:office:office" xmlns:r="http://schemas.openxmlformats.org/officeDocument/2006/relationships" xmlns:m="http://schemas.openxmlformats.org/officeDocument/2006/math" xmlns:v="urn:schemas-microsoft-com:vml" xmlns:wp14="http://schemas.microsoft.com/office/word/2010/wordprocessingDrawing" xmlns:wp="http://schemas.openxmlformats.org/drawingml/2006/wordprocessingDrawing" xmlns:w10="urn:schemas-microsoft-com:office:word" xmlns:w="http://schemas.openxmlformats.org/wordprocessingml/2006/main" xmlns:w14="http://schemas.microsoft.com/office/word/2010/wordml" xmlns:w15="http://schemas.microsoft.com/office/word/2012/wordml" xmlns:w16se="http://schemas.microsoft.com/office/word/2015/wordml/symex" xmlns:wpg="http://schemas.microsoft.com/office/word/2010/wordprocessingGroup" xmlns:wpi="http://schemas.microsoft.com/office/word/2010/wordprocessingInk" xmlns:wne="http://schemas.microsoft.com/office/word/2006/wordml" xmlns:wps="http://schemas.microsoft.com/office/word/2010/wordprocessingShape" mc:Ignorable="w14 w15 w16se wp14">
+  <w:p>
+    <w:pPr>
+      <w:pStyle w:val="Footer"/>
+    </w:pPr>
+  </w:p>
+</w:ftr>
+</file>
+
+<file path=word/footnotes.xml><?xml version="1.0" encoding="utf-8"?>
+<w:footnotes xmlns:wpc="http://schemas.microsoft.com/office/word/2010/wordprocessingCanvas" xmlns:cx="http://schemas.microsoft.com/office/drawing/2014/chartex" xmlns:cx1="http://schemas.microsoft.com/office/drawing/2015/9/8/chartex" xmlns:mc="http://schemas.openxmlformats.org/markup-compatibility/2006" xmlns:o="urn:schemas-microsoft-com:office:office" xmlns:r="http://schemas.openxmlformats.org/officeDocument/2006/relationships" xmlns:m="http://schemas.openxmlformats.org/officeDocument/2006/math" xmlns:v="urn:schemas-microsoft-com:vml" xmlns:wp14="http://schemas.microsoft.com/office/word/2010/wordprocessingDrawing" xmlns:wp="http://schemas.openxmlformats.org/drawingml/2006/wordprocessingDrawing" xmlns:w10="urn:schemas-microsoft-com:office:word" xmlns:w="http://schemas.openxmlformats.org/wordprocessingml/2006/main" xmlns:w14="http://schemas.microsoft.com/office/word/2010/wordml" xmlns:w15="http://schemas.microsoft.com/office/word/2012/wordml" xmlns:w16se="http://schemas.microsoft.com/office/word/2015/wordml/symex" xmlns:wpg="http://schemas.microsoft.com/office/word/2010/wordprocessingGroup" xmlns:wpi="http://schemas.microsoft.com/office/word/2010/wordprocessingInk" xmlns:wne="http://schemas.microsoft.com/office/word/2006/wordml" xmlns:wps="http://schemas.microsoft.com/office/word/2010/wordprocessingShape" mc:Ignorable="w14 w15 w16se wp14">
+  <w:footnote w:type="separator" w:id="-1">
+    <w:p>
+      <w:pPr>
+        <w:spacing w:after="0" w:line="240" w:lineRule="auto"/>
+      </w:pPr>
+      <w:r>
+        <w:separator/>
+      </w:r>
+    </w:p>
+  </w:footnote>
+  <w:footnote w:type="continuationSeparator" w:id="0">
+    <w:p>
+      <w:pPr>
+        <w:spacing w:after="0" w:line="240" w:lineRule="auto"/>
+      </w:pPr>
+      <w:r>
+        <w:continuationSeparator/>
+      </w:r>
+    </w:p>
+  </w:footnote>
+</w:footnotes>
+</file>
+
+<file path=word/header1.xml><?xml version="1.0" encoding="utf-8"?>
+<w:hdr xmlns:wpc="http://schemas.microsoft.com/office/word/2010/wordprocessingCanvas" xmlns:cx="http://schemas.microsoft.com/office/drawing/2014/chartex" xmlns:cx1="http://schemas.microsoft.com/office/drawing/2015/9/8/chartex" xmlns:mc="http://schemas.openxmlformats.org/markup-compatibility/2006" xmlns:o="urn:schemas-microsoft-com:office:office" xmlns:r="http://schemas.openxmlformats.org/officeDocument/2006/relationships" xmlns:m="http://schemas.openxmlformats.org/officeDocument/2006/math" xmlns:v="urn:schemas-microsoft-com:vml" xmlns:wp14="http://schemas.microsoft.com/office/word/2010/wordprocessingDrawing" xmlns:wp="http://schemas.openxmlformats.org/drawingml/2006/wordprocessingDrawing" xmlns:w10="urn:schemas-microsoft-com:office:word" xmlns:w="http://schemas.openxmlformats.org/wordprocessingml/2006/main" xmlns:w14="http://schemas.microsoft.com/office/word/2010/wordml" xmlns:w15="http://schemas.microsoft.com/office/word/2012/wordml" xmlns:w16se="http://schemas.microsoft.com/office/word/2015/wordml/symex" xmlns:wpg="http://schemas.microsoft.com/office/word/2010/wordprocessingGroup" xmlns:wpi="http://schemas.microsoft.com/office/word/2010/wordprocessingInk" xmlns:wne="http://schemas.microsoft.com/office/word/2006/wordml" xmlns:wps="http://schemas.microsoft.com/office/word/2010/wordprocessingShape" mc:Ignorable="w14 w15 w16se wp14">
+  <w:p>
+    <w:pPr>
+      <w:pStyle w:val="Header"/>
+    </w:pPr>
+  </w:p>
+</w:hdr>
+</file>
+
+<file path=word/header2.xml><?xml version="1.0" encoding="utf-8"?>
+<w:hdr xmlns:wpc="http://schemas.microsoft.com/office/word/2010/wordprocessingCanvas" xmlns:cx="http://schemas.microsoft.com/office/drawing/2014/chartex" xmlns:cx1="http://schemas.microsoft.com/office/drawing/2015/9/8/chartex" xmlns:mc="http://schemas.openxmlformats.org/markup-compatibility/2006" xmlns:o="urn:schemas-microsoft-com:office:office" xmlns:r="http://schemas.openxmlformats.org/officeDocument/2006/relationships" xmlns:m="http://schemas.openxmlformats.org/officeDocument/2006/math" xmlns:v="urn:schemas-microsoft-com:vml" xmlns:wp14="http://schemas.microsoft.com/office/word/2010/wordprocessingDrawing" xmlns:wp="http://schemas.openxmlformats.org/drawingml/2006/wordprocessingDrawing" xmlns:w10="urn:schemas-microsoft-com:office:word" xmlns:w="http://schemas.openxmlformats.org/wordprocessingml/2006/main" xmlns:w14="http://schemas.microsoft.com/office/word/2010/wordml" xmlns:w15="http://schemas.microsoft.com/office/word/2012/wordml" xmlns:w16se="http://schemas.microsoft.com/office/word/2015/wordml/symex" xmlns:wpg="http://schemas.microsoft.com/office/word/2010/wordprocessingGroup" xmlns:wpi="http://schemas.microsoft.com/office/word/2010/wordprocessingInk" xmlns:wne="http://schemas.microsoft.com/office/word/2006/wordml" xmlns:wps="http://schemas.microsoft.com/office/word/2010/wordprocessingShape" mc:Ignorable="w14 w15 w16se wp14">
+  <w:p>
+    <w:pPr>
+      <w:pStyle w:val="Header"/>
+      <w:rPr>
+        <w:lang w:val="en-US"/>
+      </w:rPr>
+    </w:pPr>
+    <w:bookmarkStart w:id="0" w:name="_GoBack"/>
+    <w:bookmarkEnd w:id="0"/>
+    <w:r>
+      <w:rPr>
+        <w:lang w:val="en-US"/>
+      </w:rPr>
+      <w:t>Hello World!</w:t>
+    </w:r>
+  </w:p>
+</w:hdr>
+</file>
+
+<file path=word/header3.xml><?xml version="1.0" encoding="utf-8"?>
+<w:hdr xmlns:wpc="http://schemas.microsoft.com/office/word/2010/wordprocessingCanvas" xmlns:cx="http://schemas.microsoft.com/office/drawing/2014/chartex" xmlns:cx1="http://schemas.microsoft.com/office/drawing/2015/9/8/chartex" xmlns:mc="http://schemas.openxmlformats.org/markup-compatibility/2006" xmlns:o="urn:schemas-microsoft-com:office:office" xmlns:r="http://schemas.openxmlformats.org/officeDocument/2006/relationships" xmlns:m="http://schemas.openxmlformats.org/officeDocument/2006/math" xmlns:v="urn:schemas-microsoft-com:vml" xmlns:wp14="http://schemas.microsoft.com/office/word/2010/wordprocessingDrawing" xmlns:wp="http://schemas.openxmlformats.org/drawingml/2006/wordprocessingDrawing" xmlns:w10="urn:schemas-microsoft-com:office:word" xmlns:w="http://schemas.openxmlformats.org/wordprocessingml/2006/main" xmlns:w14="http://schemas.microsoft.com/office/word/2010/wordml" xmlns:w15="http://schemas.microsoft.com/office/word/2012/wordml" xmlns:w16se="http://schemas.microsoft.com/office/word/2015/wordml/symex" xmlns:wpg="http://schemas.microsoft.com/office/word/2010/wordprocessingGroup" xmlns:wpi="http://schemas.microsoft.com/office/word/2010/wordprocessingInk" xmlns:wne="http://schemas.microsoft.com/office/word/2006/wordml" xmlns:wps="http://schemas.microsoft.com/office/word/2010/wordprocessingShape" mc:Ignorable="w14 w15 w16se wp14">
+  <w:p>
+    <w:pPr>
+      <w:pStyle w:val="Header"/>
+    </w:pPr>
+  </w:p>
+</w:hdr>
 </file>
 
 <file path=word/styles.xml><?xml version="1.0" encoding="utf-8"?>
@@ -36,6 +170,11 @@
         <w:lang w:val="en-US" w:eastAsia="en-US" w:bidi="ar-SA"/>
       </w:rPr>
     </w:rPrDefault>
+    <w:pPrDefault>
+      <w:pPr>
+        <w:spacing w:after="160" w:line="259" w:lineRule="auto"/>
+      </w:pPr>
+    </w:pPrDefault>
   </w:docDefaults>
   <w:latentStyles w:defLockedState="0" w:defUIPriority="0" w:defSemiHidden="0" w:defUnhideWhenUsed="0" w:defQFormat="0" w:count="371">
     <w:lsdException w:name="Normal" w:qFormat="1"/>
@@ -53,6 +192,50 @@
     <w:lsdException w:name="Subtitle" w:qFormat="1"/>
     <w:lsdException w:name="Strong" w:qFormat="1"/>
     <w:lsdException w:name="Emphasis" w:qFormat="1"/>
+    <w:lsdException w:name="Normal Table" w:semiHidden="1" w:unhideWhenUsed="1"/>
+    <w:lsdException w:name="Table Simple 1" w:semiHidden="1" w:unhideWhenUsed="1"/>
+    <w:lsdException w:name="Table Simple 2" w:semiHidden="1" w:unhideWhenUsed="1"/>
+    <w:lsdException w:name="Table Simple 3" w:semiHidden="1" w:unhideWhenUsed="1"/>
+    <w:lsdException w:name="Table Classic 1" w:semiHidden="1" w:unhideWhenUsed="1"/>
+    <w:lsdException w:name="Table Classic 2" w:semiHidden="1" w:unhideWhenUsed="1"/>
+    <w:lsdException w:name="Table Classic 3" w:semiHidden="1" w:unhideWhenUsed="1"/>
+    <w:lsdException w:name="Table Classic 4" w:semiHidden="1" w:unhideWhenUsed="1"/>
+    <w:lsdException w:name="Table Colorful 1" w:semiHidden="1" w:unhideWhenUsed="1"/>
+    <w:lsdException w:name="Table Colorful 2" w:semiHidden="1" w:unhideWhenUsed="1"/>
+    <w:lsdException w:name="Table Colorful 3" w:semiHidden="1" w:unhideWhenUsed="1"/>
+    <w:lsdException w:name="Table Columns 1" w:semiHidden="1" w:unhideWhenUsed="1"/>
+    <w:lsdException w:name="Table Columns 2" w:semiHidden="1" w:unhideWhenUsed="1"/>
+    <w:lsdException w:name="Table Columns 3" w:semiHidden="1" w:unhideWhenUsed="1"/>
+    <w:lsdException w:name="Table Columns 4" w:semiHidden="1" w:unhideWhenUsed="1"/>
+    <w:lsdException w:name="Table Columns 5" w:semiHidden="1" w:unhideWhenUsed="1"/>
+    <w:lsdException w:name="Table Grid 1" w:semiHidden="1" w:unhideWhenUsed="1"/>
+    <w:lsdException w:name="Table Grid 2" w:semiHidden="1" w:unhideWhenUsed="1"/>
+    <w:lsdException w:name="Table Grid 3" w:semiHidden="1" w:unhideWhenUsed="1"/>
+    <w:lsdException w:name="Table Grid 4" w:semiHidden="1" w:unhideWhenUsed="1"/>
+    <w:lsdException w:name="Table Grid 5" w:semiHidden="1" w:unhideWhenUsed="1"/>
+    <w:lsdException w:name="Table Grid 6" w:semiHidden="1" w:unhideWhenUsed="1"/>
+    <w:lsdException w:name="Table Grid 7" w:semiHidden="1" w:unhideWhenUsed="1"/>
+    <w:lsdException w:name="Table Grid 8" w:semiHidden="1" w:unhideWhenUsed="1"/>
+    <w:lsdException w:name="Table List 1" w:semiHidden="1" w:unhideWhenUsed="1"/>
+    <w:lsdException w:name="Table List 2" w:semiHidden="1" w:unhideWhenUsed="1"/>
+    <w:lsdException w:name="Table List 3" w:semiHidden="1" w:unhideWhenUsed="1"/>
+    <w:lsdException w:name="Table List 4" w:semiHidden="1" w:unhideWhenUsed="1"/>
+    <w:lsdException w:name="Table List 5" w:semiHidden="1" w:unhideWhenUsed="1"/>
+    <w:lsdException w:name="Table List 6" w:semiHidden="1" w:unhideWhenUsed="1"/>
+    <w:lsdException w:name="Table List 7" w:semiHidden="1" w:unhideWhenUsed="1"/>
+    <w:lsdException w:name="Table List 8" w:semiHidden="1" w:unhideWhenUsed="1"/>
+    <w:lsdException w:name="Table 3D effects 1" w:semiHidden="1" w:unhideWhenUsed="1"/>
+    <w:lsdException w:name="Table 3D effects 2" w:semiHidden="1" w:unhideWhenUsed="1"/>
+    <w:lsdException w:name="Table 3D effects 3" w:semiHidden="1" w:unhideWhenUsed="1"/>
+    <w:lsdException w:name="Table Contemporary" w:semiHidden="1" w:unhideWhenUsed="1"/>
+    <w:lsdException w:name="Table Elegant" w:semiHidden="1" w:unhideWhenUsed="1"/>
+    <w:lsdException w:name="Table Professional" w:semiHidden="1" w:unhideWhenUsed="1"/>
+    <w:lsdException w:name="Table Subtle 1" w:semiHidden="1" w:unhideWhenUsed="1"/>
+    <w:lsdException w:name="Table Subtle 2" w:semiHidden="1" w:unhideWhenUsed="1"/>
+    <w:lsdException w:name="Table Web 1" w:semiHidden="1" w:unhideWhenUsed="1"/>
+    <w:lsdException w:name="Table Web 2" w:semiHidden="1" w:unhideWhenUsed="1"/>
+    <w:lsdException w:name="Table Web 3" w:semiHidden="1" w:unhideWhenUsed="1"/>
+    <w:lsdException w:name="Table Theme" w:semiHidden="1" w:unhideWhenUsed="1"/>
     <w:lsdException w:name="Placeholder Text" w:semiHidden="1" w:uiPriority="99"/>
     <w:lsdException w:name="No Spacing" w:uiPriority="1" w:qFormat="1"/>
     <w:lsdException w:name="Light Shading" w:uiPriority="60"/>
@@ -280,11 +463,15 @@
   </w:style>
   <w:style w:type="character" w:default="1" w:styleId="DefaultParagraphFont">
     <w:name w:val="Default Paragraph Font"/>
+    <w:uiPriority w:val="1"/>
     <w:semiHidden/>
+    <w:unhideWhenUsed/>
   </w:style>
   <w:style w:type="table" w:default="1" w:styleId="TableNormal">
     <w:name w:val="Normal Table"/>
+    <w:uiPriority w:val="99"/>
     <w:semiHidden/>
+    <w:unhideWhenUsed/>
     <w:tblPr>
       <w:tblInd w:w="0" w:type="dxa"/>
       <w:tblCellMar>
@@ -297,7 +484,57 @@
   </w:style>
   <w:style w:type="numbering" w:default="1" w:styleId="NoList">
     <w:name w:val="No List"/>
+    <w:uiPriority w:val="99"/>
     <w:semiHidden/>
+    <w:unhideWhenUsed/>
+  </w:style>
+  <w:style w:type="paragraph" w:styleId="Header">
+    <w:name w:val="header"/>
+    <w:basedOn w:val="Normal"/>
+    <w:link w:val="HeaderChar"/>
+    <w:rsid w:val="00126603"/>
+    <w:pPr>
+      <w:tabs>
+        <w:tab w:val="center" w:pos="4844"/>
+        <w:tab w:val="right" w:pos="9689"/>
+      </w:tabs>
+      <w:spacing w:after="0" w:line="240" w:lineRule="auto"/>
+    </w:pPr>
+  </w:style>
+  <w:style w:type="character" w:customStyle="1" w:styleId="HeaderChar">
+    <w:name w:val="Header Char"/>
+    <w:basedOn w:val="DefaultParagraphFont"/>
+    <w:link w:val="Header"/>
+    <w:rsid w:val="00126603"/>
+    <w:rPr>
+      <w:sz w:val="24"/>
+      <w:szCs w:val="24"/>
+      <w:lang w:val="ru-RU"/>
+    </w:rPr>
+  </w:style>
+  <w:style w:type="paragraph" w:styleId="Footer">
+    <w:name w:val="footer"/>
+    <w:basedOn w:val="Normal"/>
+    <w:link w:val="FooterChar"/>
+    <w:rsid w:val="00126603"/>
+    <w:pPr>
+      <w:tabs>
+        <w:tab w:val="center" w:pos="4844"/>
+        <w:tab w:val="right" w:pos="9689"/>
+      </w:tabs>
+      <w:spacing w:after="0" w:line="240" w:lineRule="auto"/>
+    </w:pPr>
+  </w:style>
+  <w:style w:type="character" w:customStyle="1" w:styleId="FooterChar">
+    <w:name w:val="Footer Char"/>
+    <w:basedOn w:val="DefaultParagraphFont"/>
+    <w:link w:val="Footer"/>
+    <w:rsid w:val="00126603"/>
+    <w:rPr>
+      <w:sz w:val="24"/>
+      <w:szCs w:val="24"/>
+      <w:lang w:val="ru-RU"/>
+    </w:rPr>
   </w:style>
 </w:styles>
 </file>

</xml_diff>